<commit_message>
added AI translation to free text option through GROQ api
</commit_message>
<xml_diff>
--- a/template.docx
+++ b/template.docx
@@ -894,7 +894,16 @@
           <w:highlight w:val="white"/>
           <w:lang w:val="en-US"/>
         </w:rPr>
-        <w:t xml:space="preserve"> [FREE_TEXT]</w:t>
+        <w:t xml:space="preserve"> </w:t>
+      </w:r>
+      <w:r>
+        <w:rPr>
+          <w:rFonts w:ascii="Times New Roman" w:eastAsia="Times" w:hAnsi="Times New Roman" w:cs="Times New Roman"/>
+          <w:sz w:val="24"/>
+          <w:szCs w:val="24"/>
+          <w:lang w:val="en-US"/>
+        </w:rPr>
+        <w:t>[FREE_TEXT_EN]</w:t>
       </w:r>
       <w:r>
         <w:rPr>

</xml_diff>

<commit_message>
added groq and database loggin
</commit_message>
<xml_diff>
--- a/template.docx
+++ b/template.docx
@@ -1074,77 +1074,377 @@
         </w:rPr>
       </w:pPr>
     </w:p>
-    <w:p>
-      <w:pPr>
-        <w:rPr>
-          <w:rFonts w:ascii="Times New Roman" w:eastAsia="Times" w:hAnsi="Times New Roman" w:cs="Times New Roman"/>
-          <w:b/>
-          <w:sz w:val="24"/>
-          <w:szCs w:val="24"/>
-          <w:highlight w:val="white"/>
-          <w:lang w:val="en-US"/>
-        </w:rPr>
-        <w:sectPr>
-          <w:pgSz w:w="11909" w:h="16834"/>
-          <w:pgMar w:top="1440" w:right="1440" w:bottom="1440" w:left="1440" w:header="720" w:footer="720" w:gutter="0"/>
-          <w:pgNumType w:start="1"/>
-          <w:cols w:space="720"/>
-        </w:sectPr>
-      </w:pPr>
-    </w:p>
-    <w:p>
-      <w:pPr>
-        <w:rPr>
-          <w:rFonts w:ascii="Times New Roman" w:eastAsia="Times" w:hAnsi="Times New Roman" w:cs="Times New Roman"/>
-          <w:b/>
-          <w:sz w:val="28"/>
-          <w:szCs w:val="28"/>
-          <w:highlight w:val="white"/>
-        </w:rPr>
-      </w:pPr>
-      <w:r>
-        <w:rPr>
-          <w:rFonts w:ascii="Times New Roman" w:eastAsia="Times" w:hAnsi="Times New Roman" w:cs="Times New Roman"/>
-          <w:b/>
-          <w:sz w:val="28"/>
-          <w:szCs w:val="28"/>
-          <w:highlight w:val="white"/>
-        </w:rPr>
-        <w:t xml:space="preserve">Landlord  </w:t>
-      </w:r>
-    </w:p>
-    <w:p>
-      <w:pPr>
-        <w:rPr>
-          <w:rFonts w:ascii="Times New Roman" w:eastAsia="Times" w:hAnsi="Times New Roman" w:cs="Times New Roman"/>
-          <w:b/>
-          <w:sz w:val="28"/>
-          <w:szCs w:val="28"/>
-          <w:highlight w:val="white"/>
-        </w:rPr>
-        <w:sectPr>
-          <w:type w:val="continuous"/>
-          <w:pgSz w:w="11909" w:h="16834"/>
-          <w:pgMar w:top="1440" w:right="1440" w:bottom="1440" w:left="1440" w:header="720" w:footer="720" w:gutter="0"/>
-          <w:cols w:num="2" w:space="720" w:equalWidth="0">
-            <w:col w:w="4152" w:space="720"/>
-            <w:col w:w="4152" w:space="0"/>
-          </w:cols>
-        </w:sectPr>
-      </w:pPr>
-      <w:proofErr w:type="spellStart"/>
-      <w:r>
-        <w:rPr>
-          <w:rFonts w:ascii="Times New Roman" w:eastAsia="Times" w:hAnsi="Times New Roman" w:cs="Times New Roman"/>
-          <w:b/>
-          <w:sz w:val="28"/>
-          <w:szCs w:val="28"/>
-          <w:highlight w:val="white"/>
-        </w:rPr>
-        <w:t>Tenant</w:t>
-      </w:r>
-      <w:proofErr w:type="spellEnd"/>
-    </w:p>
+    <w:tbl>
+      <w:tblPr>
+        <w:tblStyle w:val="TableGrid"/>
+        <w:tblW w:w="9085" w:type="dxa"/>
+        <w:tblBorders>
+          <w:insideH w:val="none" w:sz="0" w:space="0" w:color="auto"/>
+          <w:insideV w:val="none" w:sz="0" w:space="0" w:color="auto"/>
+        </w:tblBorders>
+        <w:tblLook w:val="04A0" w:firstRow="1" w:lastRow="0" w:firstColumn="1" w:lastColumn="0" w:noHBand="0" w:noVBand="1"/>
+      </w:tblPr>
+      <w:tblGrid>
+        <w:gridCol w:w="3491"/>
+        <w:gridCol w:w="2444"/>
+        <w:gridCol w:w="3150"/>
+      </w:tblGrid>
+      <w:tr>
+        <w:tc>
+          <w:tcPr>
+            <w:tcW w:w="3491" w:type="dxa"/>
+            <w:tcBorders>
+              <w:right w:val="single" w:sz="4" w:space="0" w:color="auto"/>
+            </w:tcBorders>
+            <w:vAlign w:val="bottom"/>
+          </w:tcPr>
+          <w:p>
+            <w:pPr>
+              <w:rPr>
+                <w:rFonts w:ascii="Times New Roman" w:eastAsia="Times" w:hAnsi="Times New Roman" w:cs="Times New Roman"/>
+                <w:b/>
+                <w:sz w:val="28"/>
+                <w:szCs w:val="28"/>
+                <w:highlight w:val="white"/>
+              </w:rPr>
+            </w:pPr>
+            <w:r>
+              <w:rPr>
+                <w:rFonts w:ascii="Times New Roman" w:eastAsia="Times" w:hAnsi="Times New Roman" w:cs="Times New Roman"/>
+                <w:b/>
+                <w:sz w:val="28"/>
+                <w:szCs w:val="28"/>
+                <w:highlight w:val="white"/>
+              </w:rPr>
+              <w:t xml:space="preserve">Landlord  </w:t>
+            </w:r>
+          </w:p>
+          <w:p>
+            <w:pPr>
+              <w:rPr>
+                <w:rFonts w:ascii="Times New Roman" w:eastAsia="Times" w:hAnsi="Times New Roman" w:cs="Times New Roman"/>
+                <w:b/>
+                <w:sz w:val="24"/>
+                <w:szCs w:val="24"/>
+                <w:highlight w:val="white"/>
+              </w:rPr>
+            </w:pPr>
+            <w:r>
+              <w:rPr>
+                <w:rFonts w:ascii="Times New Roman" w:eastAsia="Times" w:hAnsi="Times New Roman" w:cs="Times New Roman"/>
+                <w:b/>
+                <w:sz w:val="24"/>
+                <w:szCs w:val="24"/>
+                <w:highlight w:val="white"/>
+              </w:rPr>
+              <w:t>_____________________</w:t>
+            </w:r>
+          </w:p>
+          <w:p>
+            <w:pPr>
+              <w:rPr>
+                <w:rFonts w:ascii="Times New Roman" w:eastAsia="Times" w:hAnsi="Times New Roman" w:cs="Times New Roman"/>
+                <w:sz w:val="20"/>
+                <w:szCs w:val="20"/>
+                <w:highlight w:val="white"/>
+                <w:lang w:val="en-US"/>
+              </w:rPr>
+            </w:pPr>
+          </w:p>
+        </w:tc>
+        <w:tc>
+          <w:tcPr>
+            <w:tcW w:w="2444" w:type="dxa"/>
+            <w:tcBorders>
+              <w:top w:val="single" w:sz="4" w:space="0" w:color="auto"/>
+              <w:left w:val="single" w:sz="4" w:space="0" w:color="auto"/>
+              <w:bottom w:val="single" w:sz="4" w:space="0" w:color="auto"/>
+            </w:tcBorders>
+            <w:vAlign w:val="bottom"/>
+          </w:tcPr>
+          <w:p>
+            <w:pPr>
+              <w:jc w:val="right"/>
+              <w:rPr>
+                <w:rFonts w:ascii="Times New Roman" w:eastAsia="Times" w:hAnsi="Times New Roman" w:cs="Times New Roman"/>
+                <w:b/>
+                <w:bCs/>
+                <w:sz w:val="24"/>
+                <w:szCs w:val="24"/>
+                <w:highlight w:val="white"/>
+                <w:lang w:val="en-US"/>
+              </w:rPr>
+            </w:pPr>
+            <w:r>
+              <w:rPr>
+                <w:rFonts w:ascii="Times New Roman" w:eastAsia="Times" w:hAnsi="Times New Roman" w:cs="Times New Roman"/>
+                <w:b/>
+                <w:bCs/>
+                <w:sz w:val="24"/>
+                <w:szCs w:val="24"/>
+                <w:lang w:val="en-US"/>
+              </w:rPr>
+              <w:t>‎</w:t>
+            </w:r>
+            <w:r>
+              <w:t xml:space="preserve"> </w:t>
+            </w:r>
+            <w:r>
+              <w:rPr>
+                <w:rFonts w:ascii="Times New Roman" w:eastAsia="Times" w:hAnsi="Times New Roman" w:cs="Times New Roman"/>
+                <w:b/>
+                <w:bCs/>
+                <w:sz w:val="24"/>
+                <w:szCs w:val="24"/>
+                <w:lang w:val="en-US"/>
+              </w:rPr>
+              <w:t xml:space="preserve">‎ ‎ ‎ ‎ ‎ ‎ ‎ ‎ ‎ ‎ ‎ ‎ ‎ ‎ ‎ ‎ ‎ ‎ ‎ ‎ ‎ ‎ ‎ ‎ ‎ ‎ ‎ ‎ ‎ </w:t>
+            </w:r>
+            <w:r>
+              <w:t xml:space="preserve"> </w:t>
+            </w:r>
+            <w:r>
+              <w:rPr>
+                <w:rFonts w:ascii="Times New Roman" w:eastAsia="Times" w:hAnsi="Times New Roman" w:cs="Times New Roman"/>
+                <w:b/>
+                <w:bCs/>
+                <w:sz w:val="24"/>
+                <w:szCs w:val="24"/>
+                <w:lang w:val="en-US"/>
+              </w:rPr>
+              <w:t>‎</w:t>
+            </w:r>
+            <w:r>
+              <w:t xml:space="preserve"> </w:t>
+            </w:r>
+            <w:r>
+              <w:rPr>
+                <w:rFonts w:ascii="Times New Roman" w:eastAsia="Times" w:hAnsi="Times New Roman" w:cs="Times New Roman"/>
+                <w:b/>
+                <w:bCs/>
+                <w:sz w:val="24"/>
+                <w:szCs w:val="24"/>
+                <w:lang w:val="en-US"/>
+              </w:rPr>
+              <w:t>‎</w:t>
+            </w:r>
+            <w:r>
+              <w:t xml:space="preserve"> </w:t>
+            </w:r>
+            <w:r>
+              <w:rPr>
+                <w:rFonts w:ascii="Times New Roman" w:eastAsia="Times" w:hAnsi="Times New Roman" w:cs="Times New Roman"/>
+                <w:b/>
+                <w:bCs/>
+                <w:sz w:val="24"/>
+                <w:szCs w:val="24"/>
+                <w:lang w:val="en-US"/>
+              </w:rPr>
+              <w:t>‎</w:t>
+            </w:r>
+            <w:r>
+              <w:t xml:space="preserve"> </w:t>
+            </w:r>
+            <w:r>
+              <w:rPr>
+                <w:rFonts w:ascii="Times New Roman" w:eastAsia="Times" w:hAnsi="Times New Roman" w:cs="Times New Roman"/>
+                <w:b/>
+                <w:bCs/>
+                <w:sz w:val="24"/>
+                <w:szCs w:val="24"/>
+                <w:lang w:val="en-US"/>
+              </w:rPr>
+              <w:t>‎</w:t>
+            </w:r>
+            <w:r>
+              <w:t xml:space="preserve"> </w:t>
+            </w:r>
+            <w:r>
+              <w:rPr>
+                <w:rFonts w:ascii="Times New Roman" w:eastAsia="Times" w:hAnsi="Times New Roman" w:cs="Times New Roman"/>
+                <w:b/>
+                <w:bCs/>
+                <w:sz w:val="24"/>
+                <w:szCs w:val="24"/>
+                <w:lang w:val="en-US"/>
+              </w:rPr>
+              <w:t>‎</w:t>
+            </w:r>
+            <w:r>
+              <w:t xml:space="preserve"> </w:t>
+            </w:r>
+            <w:r>
+              <w:rPr>
+                <w:rFonts w:ascii="Times New Roman" w:eastAsia="Times" w:hAnsi="Times New Roman" w:cs="Times New Roman"/>
+                <w:b/>
+                <w:bCs/>
+                <w:sz w:val="24"/>
+                <w:szCs w:val="24"/>
+                <w:lang w:val="en-US"/>
+              </w:rPr>
+              <w:t>‎</w:t>
+            </w:r>
+            <w:r>
+              <w:t xml:space="preserve"> </w:t>
+            </w:r>
+            <w:r>
+              <w:rPr>
+                <w:rFonts w:ascii="Times New Roman" w:eastAsia="Times" w:hAnsi="Times New Roman" w:cs="Times New Roman"/>
+                <w:b/>
+                <w:bCs/>
+                <w:sz w:val="24"/>
+                <w:szCs w:val="24"/>
+                <w:lang w:val="en-US"/>
+              </w:rPr>
+              <w:t>‎</w:t>
+            </w:r>
+            <w:r>
+              <w:t xml:space="preserve"> </w:t>
+            </w:r>
+            <w:r>
+              <w:rPr>
+                <w:rFonts w:ascii="Times New Roman" w:eastAsia="Times" w:hAnsi="Times New Roman" w:cs="Times New Roman"/>
+                <w:b/>
+                <w:bCs/>
+                <w:sz w:val="24"/>
+                <w:szCs w:val="24"/>
+                <w:lang w:val="en-US"/>
+              </w:rPr>
+              <w:t>‎</w:t>
+            </w:r>
+            <w:r>
+              <w:t xml:space="preserve"> </w:t>
+            </w:r>
+            <w:r>
+              <w:rPr>
+                <w:rFonts w:ascii="Times New Roman" w:eastAsia="Times" w:hAnsi="Times New Roman" w:cs="Times New Roman"/>
+                <w:b/>
+                <w:bCs/>
+                <w:sz w:val="24"/>
+                <w:szCs w:val="24"/>
+                <w:lang w:val="en-US"/>
+              </w:rPr>
+              <w:t>‎</w:t>
+            </w:r>
+            <w:r>
+              <w:t xml:space="preserve"> </w:t>
+            </w:r>
+            <w:r>
+              <w:rPr>
+                <w:rFonts w:ascii="Times New Roman" w:eastAsia="Times" w:hAnsi="Times New Roman" w:cs="Times New Roman"/>
+                <w:b/>
+                <w:bCs/>
+                <w:sz w:val="24"/>
+                <w:szCs w:val="24"/>
+                <w:lang w:val="en-US"/>
+              </w:rPr>
+              <w:t>‎</w:t>
+            </w:r>
+            <w:r>
+              <w:t xml:space="preserve"> </w:t>
+            </w:r>
+            <w:r>
+              <w:rPr>
+                <w:rFonts w:ascii="Times New Roman" w:eastAsia="Times" w:hAnsi="Times New Roman" w:cs="Times New Roman"/>
+                <w:b/>
+                <w:bCs/>
+                <w:sz w:val="24"/>
+                <w:szCs w:val="24"/>
+                <w:lang w:val="en-US"/>
+              </w:rPr>
+              <w:t>‎</w:t>
+            </w:r>
+            <w:r>
+              <w:t xml:space="preserve"> </w:t>
+            </w:r>
+            <w:r>
+              <w:rPr>
+                <w:rFonts w:ascii="Times New Roman" w:eastAsia="Times" w:hAnsi="Times New Roman" w:cs="Times New Roman"/>
+                <w:b/>
+                <w:bCs/>
+                <w:sz w:val="24"/>
+                <w:szCs w:val="24"/>
+                <w:lang w:val="en-US"/>
+              </w:rPr>
+              <w:t>‎</w:t>
+            </w:r>
+            <w:r>
+              <w:t xml:space="preserve"> </w:t>
+            </w:r>
+            <w:r>
+              <w:rPr>
+                <w:rFonts w:ascii="Times New Roman" w:eastAsia="Times" w:hAnsi="Times New Roman" w:cs="Times New Roman"/>
+                <w:b/>
+                <w:bCs/>
+                <w:sz w:val="24"/>
+                <w:szCs w:val="24"/>
+                <w:lang w:val="en-US"/>
+              </w:rPr>
+              <w:t>‎</w:t>
+            </w:r>
+          </w:p>
+        </w:tc>
+        <w:tc>
+          <w:tcPr>
+            <w:tcW w:w="3150" w:type="dxa"/>
+            <w:tcBorders>
+              <w:top w:val="single" w:sz="4" w:space="0" w:color="auto"/>
+              <w:left w:val="single" w:sz="4" w:space="0" w:color="auto"/>
+              <w:bottom w:val="single" w:sz="4" w:space="0" w:color="auto"/>
+            </w:tcBorders>
+          </w:tcPr>
+          <w:p>
+            <w:pPr>
+              <w:jc w:val="right"/>
+              <w:rPr>
+                <w:rFonts w:ascii="Times New Roman" w:eastAsia="Times" w:hAnsi="Times New Roman" w:cs="Times New Roman"/>
+                <w:b/>
+                <w:bCs/>
+                <w:sz w:val="24"/>
+                <w:szCs w:val="24"/>
+                <w:lang w:val="en-US"/>
+              </w:rPr>
+            </w:pPr>
+            <w:r>
+              <w:rPr>
+                <w:rFonts w:ascii="Times New Roman" w:eastAsia="Times" w:hAnsi="Times New Roman" w:cs="Times New Roman"/>
+                <w:b/>
+                <w:bCs/>
+                <w:sz w:val="24"/>
+                <w:szCs w:val="24"/>
+                <w:lang w:val="en-US"/>
+              </w:rPr>
+              <w:t>Tenant</w:t>
+            </w:r>
+          </w:p>
+          <w:p>
+            <w:pPr>
+              <w:jc w:val="right"/>
+              <w:rPr>
+                <w:rFonts w:ascii="Times New Roman" w:eastAsia="Times" w:hAnsi="Times New Roman" w:cs="Times New Roman"/>
+                <w:b/>
+                <w:bCs/>
+                <w:sz w:val="24"/>
+                <w:szCs w:val="24"/>
+                <w:highlight w:val="white"/>
+                <w:lang w:val="en-US"/>
+              </w:rPr>
+            </w:pPr>
+            <w:r>
+              <w:rPr>
+                <w:rFonts w:ascii="Times New Roman" w:eastAsia="Times" w:hAnsi="Times New Roman" w:cs="Times New Roman"/>
+                <w:b/>
+                <w:bCs/>
+                <w:sz w:val="24"/>
+                <w:szCs w:val="24"/>
+                <w:lang w:val="en-US"/>
+              </w:rPr>
+              <w:t>_____________________</w:t>
+            </w:r>
+          </w:p>
+        </w:tc>
+      </w:tr>
+    </w:tbl>
     <w:p>
       <w:pPr>
         <w:rPr>
@@ -1161,57 +1461,6 @@
           <w:cols w:space="720"/>
         </w:sectPr>
       </w:pPr>
-    </w:p>
-    <w:p>
-      <w:pPr>
-        <w:rPr>
-          <w:rFonts w:ascii="Times New Roman" w:eastAsia="Times" w:hAnsi="Times New Roman" w:cs="Times New Roman"/>
-          <w:b/>
-          <w:sz w:val="24"/>
-          <w:szCs w:val="24"/>
-          <w:highlight w:val="white"/>
-        </w:rPr>
-      </w:pPr>
-      <w:r>
-        <w:rPr>
-          <w:rFonts w:ascii="Times New Roman" w:eastAsia="Times" w:hAnsi="Times New Roman" w:cs="Times New Roman"/>
-          <w:b/>
-          <w:sz w:val="24"/>
-          <w:szCs w:val="24"/>
-          <w:highlight w:val="white"/>
-        </w:rPr>
-        <w:t>_____________________</w:t>
-      </w:r>
-    </w:p>
-    <w:p>
-      <w:pPr>
-        <w:rPr>
-          <w:rFonts w:ascii="Times New Roman" w:eastAsia="Times" w:hAnsi="Times New Roman" w:cs="Times New Roman"/>
-          <w:b/>
-          <w:sz w:val="24"/>
-          <w:szCs w:val="24"/>
-          <w:highlight w:val="white"/>
-        </w:rPr>
-        <w:sectPr>
-          <w:type w:val="continuous"/>
-          <w:pgSz w:w="11909" w:h="16834"/>
-          <w:pgMar w:top="1440" w:right="1440" w:bottom="1440" w:left="1440" w:header="720" w:footer="720" w:gutter="0"/>
-          <w:cols w:num="2" w:space="720" w:equalWidth="0">
-            <w:col w:w="4152" w:space="720"/>
-            <w:col w:w="4152" w:space="0"/>
-          </w:cols>
-        </w:sectPr>
-      </w:pPr>
-      <w:r>
-        <w:rPr>
-          <w:rFonts w:ascii="Times New Roman" w:eastAsia="Times" w:hAnsi="Times New Roman" w:cs="Times New Roman"/>
-          <w:b/>
-          <w:sz w:val="24"/>
-          <w:szCs w:val="24"/>
-          <w:highlight w:val="white"/>
-        </w:rPr>
-        <w:t>__________________</w:t>
-      </w:r>
     </w:p>
     <w:p>
       <w:pPr>
@@ -1811,6 +2060,25 @@
       <w:contextualSpacing/>
     </w:pPr>
   </w:style>
+  <w:style w:type="table" w:styleId="TableGrid">
+    <w:name w:val="Table Grid"/>
+    <w:basedOn w:val="TableNormal"/>
+    <w:uiPriority w:val="39"/>
+    <w:rsid w:val="0094778F"/>
+    <w:pPr>
+      <w:spacing w:line="240" w:lineRule="auto"/>
+    </w:pPr>
+    <w:tblPr>
+      <w:tblBorders>
+        <w:top w:val="single" w:sz="4" w:space="0" w:color="auto"/>
+        <w:left w:val="single" w:sz="4" w:space="0" w:color="auto"/>
+        <w:bottom w:val="single" w:sz="4" w:space="0" w:color="auto"/>
+        <w:right w:val="single" w:sz="4" w:space="0" w:color="auto"/>
+        <w:insideH w:val="single" w:sz="4" w:space="0" w:color="auto"/>
+        <w:insideV w:val="single" w:sz="4" w:space="0" w:color="auto"/>
+      </w:tblBorders>
+    </w:tblPr>
+  </w:style>
 </w:styles>
 </file>
 

</xml_diff>

<commit_message>
added endpoint for extension generation
</commit_message>
<xml_diff>
--- a/template.docx
+++ b/template.docx
@@ -156,23 +156,37 @@
           <w:rFonts w:ascii="Times New Roman" w:eastAsia="Times" w:hAnsi="Times New Roman" w:cs="Times New Roman"/>
           <w:sz w:val="24"/>
           <w:szCs w:val="24"/>
-        </w:rPr>
-      </w:pPr>
-      <w:r>
-        <w:rPr>
-          <w:rFonts w:ascii="Times New Roman" w:eastAsia="Times" w:hAnsi="Times New Roman" w:cs="Times New Roman"/>
-          <w:sz w:val="24"/>
-          <w:szCs w:val="24"/>
-          <w:highlight w:val="white"/>
+          <w:highlight w:val="white"/>
+          <w:lang w:val="sv-SE"/>
+        </w:rPr>
+      </w:pPr>
+      <w:r>
+        <w:rPr>
+          <w:rFonts w:ascii="Times New Roman" w:eastAsia="Times" w:hAnsi="Times New Roman" w:cs="Times New Roman"/>
+          <w:sz w:val="24"/>
+          <w:szCs w:val="24"/>
+          <w:highlight w:val="white"/>
+          <w:lang w:val="sv-SE"/>
         </w:rPr>
         <w:t>mellan</w:t>
       </w:r>
-      <w:r>
-        <w:rPr>
-          <w:rFonts w:ascii="Times New Roman" w:eastAsia="Times" w:hAnsi="Times New Roman" w:cs="Times New Roman"/>
-          <w:sz w:val="24"/>
-          <w:szCs w:val="24"/>
-          <w:highlight w:val="white"/>
+    </w:p>
+    <w:p>
+      <w:pPr>
+        <w:rPr>
+          <w:rFonts w:ascii="Times New Roman" w:eastAsia="Times" w:hAnsi="Times New Roman" w:cs="Times New Roman"/>
+          <w:sz w:val="24"/>
+          <w:szCs w:val="24"/>
+          <w:lang w:val="sv-SE"/>
+        </w:rPr>
+      </w:pPr>
+      <w:r>
+        <w:rPr>
+          <w:rFonts w:ascii="Times New Roman" w:eastAsia="Times" w:hAnsi="Times New Roman" w:cs="Times New Roman"/>
+          <w:sz w:val="24"/>
+          <w:szCs w:val="24"/>
+          <w:highlight w:val="white"/>
+          <w:lang w:val="sv-SE"/>
         </w:rPr>
         <w:br/>
       </w:r>
@@ -181,284 +195,152 @@
           <w:rFonts w:ascii="Times New Roman" w:eastAsia="Times" w:hAnsi="Times New Roman" w:cs="Times New Roman"/>
           <w:sz w:val="24"/>
           <w:szCs w:val="24"/>
-        </w:rPr>
-        <w:t>[SIGNEE_</w:t>
-      </w:r>
-      <w:r>
-        <w:rPr>
-          <w:rFonts w:ascii="Times New Roman" w:eastAsia="Times" w:hAnsi="Times New Roman" w:cs="Times New Roman"/>
-          <w:sz w:val="24"/>
-          <w:szCs w:val="24"/>
-        </w:rPr>
-        <w:t>1</w:t>
-      </w:r>
-      <w:r>
-        <w:rPr>
-          <w:rFonts w:ascii="Times New Roman" w:eastAsia="Times" w:hAnsi="Times New Roman" w:cs="Times New Roman"/>
-          <w:sz w:val="24"/>
-          <w:szCs w:val="24"/>
-        </w:rPr>
-        <w:t>]</w:t>
-      </w:r>
-      <w:r>
-        <w:rPr>
-          <w:rFonts w:ascii="Times New Roman" w:eastAsia="Times" w:hAnsi="Times New Roman" w:cs="Times New Roman"/>
-          <w:sz w:val="24"/>
-          <w:szCs w:val="24"/>
-        </w:rPr>
-        <w:t xml:space="preserve"> and</w:t>
-      </w:r>
-    </w:p>
-    <w:p>
-      <w:pPr>
-        <w:rPr>
-          <w:rFonts w:ascii="Times New Roman" w:eastAsia="Times" w:hAnsi="Times New Roman" w:cs="Times New Roman"/>
-          <w:sz w:val="24"/>
-          <w:szCs w:val="24"/>
-          <w:lang w:val="en-US"/>
-        </w:rPr>
-      </w:pPr>
-      <w:r>
-        <w:rPr>
-          <w:rFonts w:ascii="Times New Roman" w:eastAsia="Times" w:hAnsi="Times New Roman" w:cs="Times New Roman"/>
-          <w:sz w:val="24"/>
-          <w:szCs w:val="24"/>
-          <w:lang w:val="en-US"/>
-        </w:rPr>
-        <w:t>[SIGNEE_</w:t>
-      </w:r>
-      <w:r>
-        <w:rPr>
-          <w:rFonts w:ascii="Times New Roman" w:eastAsia="Times" w:hAnsi="Times New Roman" w:cs="Times New Roman"/>
-          <w:sz w:val="24"/>
-          <w:szCs w:val="24"/>
-          <w:lang w:val="en-US"/>
-        </w:rPr>
-        <w:t>2</w:t>
-      </w:r>
-      <w:r>
-        <w:rPr>
-          <w:rFonts w:ascii="Times New Roman" w:eastAsia="Times" w:hAnsi="Times New Roman" w:cs="Times New Roman"/>
-          <w:sz w:val="24"/>
-          <w:szCs w:val="24"/>
-          <w:lang w:val="en-US"/>
-        </w:rPr>
-        <w:t>]</w:t>
-      </w:r>
-    </w:p>
-    <w:p>
-      <w:pPr>
-        <w:rPr>
-          <w:rFonts w:ascii="Times New Roman" w:eastAsia="Times" w:hAnsi="Times New Roman" w:cs="Times New Roman"/>
-          <w:sz w:val="24"/>
-          <w:szCs w:val="24"/>
-          <w:lang w:val="en-US"/>
-        </w:rPr>
-      </w:pPr>
-      <w:r>
-        <w:rPr>
-          <w:rFonts w:ascii="Times New Roman" w:eastAsia="Times" w:hAnsi="Times New Roman" w:cs="Times New Roman"/>
-          <w:sz w:val="24"/>
-          <w:szCs w:val="24"/>
-          <w:lang w:val="en-US"/>
-        </w:rPr>
-        <w:t>[SIGNEE_</w:t>
-      </w:r>
-      <w:r>
-        <w:rPr>
-          <w:rFonts w:ascii="Times New Roman" w:eastAsia="Times" w:hAnsi="Times New Roman" w:cs="Times New Roman"/>
-          <w:sz w:val="24"/>
-          <w:szCs w:val="24"/>
-          <w:lang w:val="en-US"/>
-        </w:rPr>
-        <w:t>3</w:t>
-      </w:r>
-      <w:r>
-        <w:rPr>
-          <w:rFonts w:ascii="Times New Roman" w:eastAsia="Times" w:hAnsi="Times New Roman" w:cs="Times New Roman"/>
-          <w:sz w:val="24"/>
-          <w:szCs w:val="24"/>
-          <w:lang w:val="en-US"/>
-        </w:rPr>
-        <w:t>]</w:t>
-      </w:r>
-    </w:p>
-    <w:p>
-      <w:pPr>
-        <w:rPr>
-          <w:rFonts w:ascii="Times New Roman" w:eastAsia="Times" w:hAnsi="Times New Roman" w:cs="Times New Roman"/>
-          <w:sz w:val="24"/>
-          <w:szCs w:val="24"/>
-          <w:lang w:val="en-US"/>
-        </w:rPr>
-      </w:pPr>
-      <w:r>
-        <w:rPr>
-          <w:rFonts w:ascii="Times New Roman" w:eastAsia="Times" w:hAnsi="Times New Roman" w:cs="Times New Roman"/>
-          <w:sz w:val="24"/>
-          <w:szCs w:val="24"/>
-          <w:lang w:val="en-US"/>
-        </w:rPr>
-        <w:t>[SIGNEE_</w:t>
-      </w:r>
-      <w:r>
-        <w:rPr>
-          <w:rFonts w:ascii="Times New Roman" w:eastAsia="Times" w:hAnsi="Times New Roman" w:cs="Times New Roman"/>
-          <w:sz w:val="24"/>
-          <w:szCs w:val="24"/>
-          <w:lang w:val="en-US"/>
-        </w:rPr>
-        <w:t>4</w:t>
-      </w:r>
-      <w:r>
-        <w:rPr>
-          <w:rFonts w:ascii="Times New Roman" w:eastAsia="Times" w:hAnsi="Times New Roman" w:cs="Times New Roman"/>
-          <w:sz w:val="24"/>
-          <w:szCs w:val="24"/>
-          <w:lang w:val="en-US"/>
-        </w:rPr>
-        <w:t>]</w:t>
-      </w:r>
-    </w:p>
-    <w:p>
-      <w:pPr>
-        <w:rPr>
-          <w:rFonts w:ascii="Times New Roman" w:eastAsia="Times" w:hAnsi="Times New Roman" w:cs="Times New Roman"/>
-          <w:sz w:val="24"/>
-          <w:szCs w:val="24"/>
-          <w:lang w:val="en-US"/>
-        </w:rPr>
-      </w:pPr>
-      <w:r>
-        <w:rPr>
-          <w:rFonts w:ascii="Times New Roman" w:eastAsia="Times" w:hAnsi="Times New Roman" w:cs="Times New Roman"/>
-          <w:sz w:val="24"/>
-          <w:szCs w:val="24"/>
-          <w:lang w:val="en-US"/>
-        </w:rPr>
-        <w:t>[SIGNEE_</w:t>
-      </w:r>
-      <w:r>
-        <w:rPr>
-          <w:rFonts w:ascii="Times New Roman" w:eastAsia="Times" w:hAnsi="Times New Roman" w:cs="Times New Roman"/>
-          <w:sz w:val="24"/>
-          <w:szCs w:val="24"/>
-          <w:lang w:val="en-US"/>
-        </w:rPr>
-        <w:t>5</w:t>
-      </w:r>
-      <w:r>
-        <w:rPr>
-          <w:rFonts w:ascii="Times New Roman" w:eastAsia="Times" w:hAnsi="Times New Roman" w:cs="Times New Roman"/>
-          <w:sz w:val="24"/>
-          <w:szCs w:val="24"/>
-          <w:lang w:val="en-US"/>
-        </w:rPr>
-        <w:t>]</w:t>
-      </w:r>
-    </w:p>
-    <w:p>
-      <w:pPr>
-        <w:rPr>
-          <w:rFonts w:ascii="Times New Roman" w:eastAsia="Times" w:hAnsi="Times New Roman" w:cs="Times New Roman"/>
-          <w:sz w:val="24"/>
-          <w:szCs w:val="24"/>
-          <w:highlight w:val="white"/>
-          <w:lang w:val="en-US"/>
-        </w:rPr>
-      </w:pPr>
-      <w:r>
-        <w:rPr>
-          <w:rFonts w:ascii="Times New Roman" w:eastAsia="Times" w:hAnsi="Times New Roman" w:cs="Times New Roman"/>
-          <w:sz w:val="24"/>
-          <w:szCs w:val="24"/>
-          <w:lang w:val="en-US"/>
-        </w:rPr>
-        <w:t>[SIGNEE_</w:t>
-      </w:r>
-      <w:r>
-        <w:rPr>
-          <w:rFonts w:ascii="Times New Roman" w:eastAsia="Times" w:hAnsi="Times New Roman" w:cs="Times New Roman"/>
-          <w:sz w:val="24"/>
-          <w:szCs w:val="24"/>
-          <w:lang w:val="en-US"/>
-        </w:rPr>
-        <w:t>6</w:t>
-      </w:r>
-      <w:r>
-        <w:rPr>
-          <w:rFonts w:ascii="Times New Roman" w:eastAsia="Times" w:hAnsi="Times New Roman" w:cs="Times New Roman"/>
-          <w:sz w:val="24"/>
-          <w:szCs w:val="24"/>
-          <w:lang w:val="en-US"/>
-        </w:rPr>
-        <w:t>]</w:t>
-      </w:r>
-    </w:p>
-    <w:p>
-      <w:pPr>
-        <w:rPr>
-          <w:rFonts w:ascii="Times New Roman" w:eastAsia="Times" w:hAnsi="Times New Roman" w:cs="Times New Roman"/>
-          <w:sz w:val="24"/>
-          <w:szCs w:val="24"/>
-        </w:rPr>
-      </w:pPr>
-      <w:r>
-        <w:rPr>
-          <w:rFonts w:ascii="Times New Roman" w:eastAsia="Times" w:hAnsi="Times New Roman" w:cs="Times New Roman"/>
-          <w:sz w:val="24"/>
-          <w:szCs w:val="24"/>
-        </w:rPr>
-        <w:t>[SIGNEE_</w:t>
-      </w:r>
-      <w:r>
-        <w:rPr>
-          <w:rFonts w:ascii="Times New Roman" w:eastAsia="Times" w:hAnsi="Times New Roman" w:cs="Times New Roman"/>
-          <w:sz w:val="24"/>
-          <w:szCs w:val="24"/>
-        </w:rPr>
-        <w:t>7</w:t>
-      </w:r>
-      <w:r>
-        <w:rPr>
-          <w:rFonts w:ascii="Times New Roman" w:eastAsia="Times" w:hAnsi="Times New Roman" w:cs="Times New Roman"/>
-          <w:sz w:val="24"/>
-          <w:szCs w:val="24"/>
-        </w:rPr>
-        <w:t>]</w:t>
-      </w:r>
-    </w:p>
-    <w:p>
-      <w:pPr>
-        <w:rPr>
-          <w:rFonts w:ascii="Times New Roman" w:eastAsia="Times" w:hAnsi="Times New Roman" w:cs="Times New Roman"/>
-          <w:sz w:val="24"/>
-          <w:szCs w:val="24"/>
-        </w:rPr>
-      </w:pPr>
-      <w:r>
-        <w:rPr>
-          <w:rFonts w:ascii="Times New Roman" w:eastAsia="Times" w:hAnsi="Times New Roman" w:cs="Times New Roman"/>
-          <w:sz w:val="24"/>
-          <w:szCs w:val="24"/>
-        </w:rPr>
-        <w:t>[SIGNEE_</w:t>
-      </w:r>
-      <w:r>
-        <w:rPr>
-          <w:rFonts w:ascii="Times New Roman" w:eastAsia="Times" w:hAnsi="Times New Roman" w:cs="Times New Roman"/>
-          <w:sz w:val="24"/>
-          <w:szCs w:val="24"/>
-        </w:rPr>
-        <w:t>8</w:t>
-      </w:r>
-      <w:r>
-        <w:rPr>
-          <w:rFonts w:ascii="Times New Roman" w:eastAsia="Times" w:hAnsi="Times New Roman" w:cs="Times New Roman"/>
-          <w:sz w:val="24"/>
-          <w:szCs w:val="24"/>
-        </w:rPr>
-        <w:t>]</w:t>
+          <w:lang w:val="sv-SE"/>
+        </w:rPr>
+        <w:t xml:space="preserve">[SIGNEE_1] </w:t>
+      </w:r>
+      <w:r>
+        <w:rPr>
+          <w:rFonts w:ascii="Times New Roman" w:eastAsia="Times" w:hAnsi="Times New Roman" w:cs="Times New Roman"/>
+          <w:sz w:val="24"/>
+          <w:szCs w:val="24"/>
+          <w:lang w:val="sv-SE"/>
+        </w:rPr>
+        <w:t>och</w:t>
+      </w:r>
+    </w:p>
+    <w:p>
+      <w:pPr>
+        <w:rPr>
+          <w:rFonts w:ascii="Times New Roman" w:eastAsia="Times" w:hAnsi="Times New Roman" w:cs="Times New Roman"/>
+          <w:sz w:val="24"/>
+          <w:szCs w:val="24"/>
+          <w:lang w:val="sv-SE"/>
+        </w:rPr>
+      </w:pPr>
+      <w:r>
+        <w:rPr>
+          <w:rFonts w:ascii="Times New Roman" w:eastAsia="Times" w:hAnsi="Times New Roman" w:cs="Times New Roman"/>
+          <w:sz w:val="24"/>
+          <w:szCs w:val="24"/>
+          <w:lang w:val="sv-SE"/>
+        </w:rPr>
+        <w:t>[SIGNEE_2]</w:t>
+      </w:r>
+    </w:p>
+    <w:p>
+      <w:pPr>
+        <w:rPr>
+          <w:rFonts w:ascii="Times New Roman" w:eastAsia="Times" w:hAnsi="Times New Roman" w:cs="Times New Roman"/>
+          <w:sz w:val="24"/>
+          <w:szCs w:val="24"/>
+          <w:lang w:val="sv-SE"/>
+        </w:rPr>
+      </w:pPr>
+      <w:r>
+        <w:rPr>
+          <w:rFonts w:ascii="Times New Roman" w:eastAsia="Times" w:hAnsi="Times New Roman" w:cs="Times New Roman"/>
+          <w:sz w:val="24"/>
+          <w:szCs w:val="24"/>
+          <w:lang w:val="sv-SE"/>
+        </w:rPr>
+        <w:t>[SIGNEE_3]</w:t>
+      </w:r>
+    </w:p>
+    <w:p>
+      <w:pPr>
+        <w:rPr>
+          <w:rFonts w:ascii="Times New Roman" w:eastAsia="Times" w:hAnsi="Times New Roman" w:cs="Times New Roman"/>
+          <w:sz w:val="24"/>
+          <w:szCs w:val="24"/>
+          <w:lang w:val="en-US"/>
+        </w:rPr>
+      </w:pPr>
+      <w:r>
+        <w:rPr>
+          <w:rFonts w:ascii="Times New Roman" w:eastAsia="Times" w:hAnsi="Times New Roman" w:cs="Times New Roman"/>
+          <w:sz w:val="24"/>
+          <w:szCs w:val="24"/>
+          <w:lang w:val="en-US"/>
+        </w:rPr>
+        <w:t>[SIGNEE_4]</w:t>
+      </w:r>
+    </w:p>
+    <w:p>
+      <w:pPr>
+        <w:rPr>
+          <w:rFonts w:ascii="Times New Roman" w:eastAsia="Times" w:hAnsi="Times New Roman" w:cs="Times New Roman"/>
+          <w:sz w:val="24"/>
+          <w:szCs w:val="24"/>
+          <w:lang w:val="en-US"/>
+        </w:rPr>
+      </w:pPr>
+      <w:r>
+        <w:rPr>
+          <w:rFonts w:ascii="Times New Roman" w:eastAsia="Times" w:hAnsi="Times New Roman" w:cs="Times New Roman"/>
+          <w:sz w:val="24"/>
+          <w:szCs w:val="24"/>
+          <w:lang w:val="en-US"/>
+        </w:rPr>
+        <w:t>[SIGNEE_5]</w:t>
+      </w:r>
+    </w:p>
+    <w:p>
+      <w:pPr>
+        <w:rPr>
+          <w:rFonts w:ascii="Times New Roman" w:eastAsia="Times" w:hAnsi="Times New Roman" w:cs="Times New Roman"/>
+          <w:sz w:val="24"/>
+          <w:szCs w:val="24"/>
+          <w:highlight w:val="white"/>
+          <w:lang w:val="en-US"/>
+        </w:rPr>
+      </w:pPr>
+      <w:r>
+        <w:rPr>
+          <w:rFonts w:ascii="Times New Roman" w:eastAsia="Times" w:hAnsi="Times New Roman" w:cs="Times New Roman"/>
+          <w:sz w:val="24"/>
+          <w:szCs w:val="24"/>
+          <w:lang w:val="en-US"/>
+        </w:rPr>
+        <w:t>[SIGNEE_6]</w:t>
+      </w:r>
+    </w:p>
+    <w:p>
+      <w:pPr>
+        <w:rPr>
+          <w:rFonts w:ascii="Times New Roman" w:eastAsia="Times" w:hAnsi="Times New Roman" w:cs="Times New Roman"/>
+          <w:sz w:val="24"/>
+          <w:szCs w:val="24"/>
+          <w:lang w:val="en-US"/>
+        </w:rPr>
+      </w:pPr>
+      <w:r>
+        <w:rPr>
+          <w:rFonts w:ascii="Times New Roman" w:eastAsia="Times" w:hAnsi="Times New Roman" w:cs="Times New Roman"/>
+          <w:sz w:val="24"/>
+          <w:szCs w:val="24"/>
+          <w:lang w:val="en-US"/>
+        </w:rPr>
+        <w:t>[SIGNEE_7]</w:t>
+      </w:r>
+    </w:p>
+    <w:p>
+      <w:pPr>
+        <w:rPr>
+          <w:rFonts w:ascii="Times New Roman" w:eastAsia="Times" w:hAnsi="Times New Roman" w:cs="Times New Roman"/>
+          <w:sz w:val="24"/>
+          <w:szCs w:val="24"/>
+          <w:lang w:val="en-US"/>
+        </w:rPr>
+      </w:pPr>
+      <w:r>
+        <w:rPr>
+          <w:rFonts w:ascii="Times New Roman" w:eastAsia="Times" w:hAnsi="Times New Roman" w:cs="Times New Roman"/>
+          <w:sz w:val="24"/>
+          <w:szCs w:val="24"/>
+          <w:lang w:val="en-US"/>
+        </w:rPr>
+        <w:t>[SIGNEE_8]</w:t>
       </w:r>
     </w:p>
     <w:p>
@@ -1085,19 +967,9 @@
           <w:highlight w:val="white"/>
           <w:lang w:val="en-US"/>
         </w:rPr>
+        <w:lastRenderedPageBreak/>
         <w:br/>
-        <w:t xml:space="preserve">Rent changes from [CURRENT_RENT] SEK to [NEW_RENT] SEK. In addition to the rent, </w:t>
-      </w:r>
-      <w:r>
-        <w:rPr>
-          <w:rFonts w:ascii="Times New Roman" w:eastAsia="Times" w:hAnsi="Times New Roman" w:cs="Times New Roman"/>
-          <w:sz w:val="24"/>
-          <w:szCs w:val="24"/>
-          <w:highlight w:val="white"/>
-          <w:lang w:val="en-US"/>
-        </w:rPr>
-        <w:lastRenderedPageBreak/>
-        <w:t>a service fee of [SERVICE_FEE] SEK will be applied on top of the rent every month.</w:t>
+        <w:t>Rent changes from [CURRENT_RENT] SEK to [NEW_RENT] SEK. In addition to the rent, a service fee of [SERVICE_FEE] SEK will be applied on top of the rent every month.</w:t>
       </w:r>
       <w:r>
         <w:rPr>

</xml_diff>